<commit_message>
updated documentation and cover  sheet
</commit_message>
<xml_diff>
--- a/SDD,SRS and OCL.docx
+++ b/SDD,SRS and OCL.docx
@@ -103,7 +103,23 @@
           <w:sz w:val="36"/>
           <w:szCs w:val="36"/>
         </w:rPr>
-        <w:t>Our e-commerce web application, built with Spring Boot, offers a seamless shopping experience for users. Customers can browse through a wide range of products, add items to their cart, and securely checkout. Admins have the ability to efficiently manage products, orders, and customer data, ensuring smooth operations on the platform.</w:t>
+        <w:t xml:space="preserve">Our e-commerce web application, built with Spring Boot, offers a seamless shopping experience for users. Customers can browse through a wide range of products, add items to their cart, and securely checkout. Admins </w:t>
+      </w:r>
+      <w:proofErr w:type="gramStart"/>
+      <w:r>
+        <w:rPr>
+          <w:sz w:val="36"/>
+          <w:szCs w:val="36"/>
+        </w:rPr>
+        <w:t>have the ability to</w:t>
+      </w:r>
+      <w:proofErr w:type="gramEnd"/>
+      <w:r>
+        <w:rPr>
+          <w:sz w:val="36"/>
+          <w:szCs w:val="36"/>
+        </w:rPr>
+        <w:t xml:space="preserve"> efficiently manage products, orders, and customer data, ensuring smooth operations on the platform.</w:t>
       </w:r>
     </w:p>
     <w:p>
@@ -959,12 +975,1305 @@
           <w:sz w:val="36"/>
           <w:szCs w:val="36"/>
         </w:rPr>
-        <w:t>Conveniently track orders using tracking IDs. Access order tracking functionalities even without being logged in</w:t>
-      </w:r>
-    </w:p>
-    <w:p>
-      <w:pPr>
-        <w:jc w:val="center"/>
+        <w:t xml:space="preserve">Conveniently track orders using tracking IDs. Access order tracking functionalities even without being logged </w:t>
+      </w:r>
+      <w:proofErr w:type="gramStart"/>
+      <w:r>
+        <w:rPr>
+          <w:sz w:val="36"/>
+          <w:szCs w:val="36"/>
+        </w:rPr>
+        <w:t>in</w:t>
+      </w:r>
+      <w:proofErr w:type="gramEnd"/>
+    </w:p>
+    <w:p>
+      <w:pPr>
+        <w:rPr>
+          <w:sz w:val="36"/>
+          <w:szCs w:val="36"/>
+        </w:rPr>
+      </w:pPr>
+      <w:r>
+        <w:rPr>
+          <w:sz w:val="36"/>
+          <w:szCs w:val="36"/>
+        </w:rPr>
+        <w:lastRenderedPageBreak/>
+        <w:t>Non-functional Requirements:</w:t>
+      </w:r>
+    </w:p>
+    <w:p>
+      <w:pPr>
+        <w:rPr>
+          <w:sz w:val="36"/>
+          <w:szCs w:val="36"/>
+        </w:rPr>
+      </w:pPr>
+    </w:p>
+    <w:p>
+      <w:pPr>
+        <w:rPr>
+          <w:sz w:val="36"/>
+          <w:szCs w:val="36"/>
+        </w:rPr>
+      </w:pPr>
+      <w:r>
+        <w:rPr>
+          <w:sz w:val="36"/>
+          <w:szCs w:val="36"/>
+        </w:rPr>
+        <w:t>1. Security:</w:t>
+      </w:r>
+    </w:p>
+    <w:p>
+      <w:pPr>
+        <w:rPr>
+          <w:sz w:val="36"/>
+          <w:szCs w:val="36"/>
+        </w:rPr>
+      </w:pPr>
+      <w:r>
+        <w:rPr>
+          <w:sz w:val="36"/>
+          <w:szCs w:val="36"/>
+        </w:rPr>
+        <w:t xml:space="preserve">   - The system shall adhere to industry-standard security practices to protect administrative access and customer data.</w:t>
+      </w:r>
+    </w:p>
+    <w:p>
+      <w:pPr>
+        <w:rPr>
+          <w:sz w:val="36"/>
+          <w:szCs w:val="36"/>
+        </w:rPr>
+      </w:pPr>
+      <w:r>
+        <w:rPr>
+          <w:sz w:val="36"/>
+          <w:szCs w:val="36"/>
+        </w:rPr>
+        <w:t xml:space="preserve">  </w:t>
+      </w:r>
+    </w:p>
+    <w:p>
+      <w:pPr>
+        <w:rPr>
+          <w:sz w:val="36"/>
+          <w:szCs w:val="36"/>
+        </w:rPr>
+      </w:pPr>
+      <w:r>
+        <w:rPr>
+          <w:sz w:val="36"/>
+          <w:szCs w:val="36"/>
+        </w:rPr>
+        <w:t>2. Performance:</w:t>
+      </w:r>
+    </w:p>
+    <w:p>
+      <w:pPr>
+        <w:rPr>
+          <w:sz w:val="36"/>
+          <w:szCs w:val="36"/>
+        </w:rPr>
+      </w:pPr>
+      <w:r>
+        <w:rPr>
+          <w:sz w:val="36"/>
+          <w:szCs w:val="36"/>
+        </w:rPr>
+        <w:t xml:space="preserve">   - The system shall maintain efficient performance to support simultaneous administrative tasks and customer interactions.</w:t>
+      </w:r>
+    </w:p>
+    <w:p>
+      <w:pPr>
+        <w:rPr>
+          <w:sz w:val="36"/>
+          <w:szCs w:val="36"/>
+        </w:rPr>
+      </w:pPr>
+      <w:r>
+        <w:rPr>
+          <w:sz w:val="36"/>
+          <w:szCs w:val="36"/>
+        </w:rPr>
+        <w:t xml:space="preserve">   - Response times for administrative actions such as product management and order oversight shall be optimized.</w:t>
+      </w:r>
+    </w:p>
+    <w:p>
+      <w:pPr>
+        <w:rPr>
+          <w:sz w:val="36"/>
+          <w:szCs w:val="36"/>
+        </w:rPr>
+      </w:pPr>
+    </w:p>
+    <w:p>
+      <w:pPr>
+        <w:rPr>
+          <w:sz w:val="36"/>
+          <w:szCs w:val="36"/>
+        </w:rPr>
+      </w:pPr>
+      <w:r>
+        <w:rPr>
+          <w:sz w:val="36"/>
+          <w:szCs w:val="36"/>
+        </w:rPr>
+        <w:t>3. Scalability:</w:t>
+      </w:r>
+    </w:p>
+    <w:p>
+      <w:pPr>
+        <w:rPr>
+          <w:sz w:val="36"/>
+          <w:szCs w:val="36"/>
+        </w:rPr>
+      </w:pPr>
+      <w:r>
+        <w:rPr>
+          <w:sz w:val="36"/>
+          <w:szCs w:val="36"/>
+        </w:rPr>
+        <w:t xml:space="preserve">   - The system architecture shall be scalable to accommodate potential increases in administrative users and product data.</w:t>
+      </w:r>
+    </w:p>
+    <w:p>
+      <w:pPr>
+        <w:rPr>
+          <w:sz w:val="36"/>
+          <w:szCs w:val="36"/>
+        </w:rPr>
+      </w:pPr>
+      <w:r>
+        <w:rPr>
+          <w:sz w:val="36"/>
+          <w:szCs w:val="36"/>
+        </w:rPr>
+        <w:t xml:space="preserve">   - Scalability measures shall ensure smooth operation even during peak usage periods.</w:t>
+      </w:r>
+    </w:p>
+    <w:p>
+      <w:pPr>
+        <w:rPr>
+          <w:sz w:val="36"/>
+          <w:szCs w:val="36"/>
+        </w:rPr>
+      </w:pPr>
+    </w:p>
+    <w:p>
+      <w:pPr>
+        <w:rPr>
+          <w:sz w:val="36"/>
+          <w:szCs w:val="36"/>
+        </w:rPr>
+      </w:pPr>
+      <w:r>
+        <w:rPr>
+          <w:sz w:val="36"/>
+          <w:szCs w:val="36"/>
+        </w:rPr>
+        <w:t>4. Usability:</w:t>
+      </w:r>
+    </w:p>
+    <w:p>
+      <w:pPr>
+        <w:rPr>
+          <w:sz w:val="36"/>
+          <w:szCs w:val="36"/>
+        </w:rPr>
+      </w:pPr>
+      <w:r>
+        <w:rPr>
+          <w:sz w:val="36"/>
+          <w:szCs w:val="36"/>
+        </w:rPr>
+        <w:t xml:space="preserve">   - The administrative interface shall be intuitive and user-friendly, requiring minimal training for administrators to navigate and utilize functionalities effectively.</w:t>
+      </w:r>
+    </w:p>
+    <w:p>
+      <w:pPr>
+        <w:rPr>
+          <w:sz w:val="36"/>
+          <w:szCs w:val="36"/>
+        </w:rPr>
+      </w:pPr>
+      <w:r>
+        <w:rPr>
+          <w:sz w:val="36"/>
+          <w:szCs w:val="36"/>
+        </w:rPr>
+        <w:lastRenderedPageBreak/>
+        <w:t xml:space="preserve">   - Error messages shall be informative and actionable to assist administrators in troubleshooting issues efficiently.</w:t>
+      </w:r>
+    </w:p>
+    <w:p>
+      <w:pPr>
+        <w:rPr>
+          <w:sz w:val="36"/>
+          <w:szCs w:val="36"/>
+        </w:rPr>
+      </w:pPr>
+    </w:p>
+    <w:p>
+      <w:pPr>
+        <w:rPr>
+          <w:sz w:val="36"/>
+          <w:szCs w:val="36"/>
+        </w:rPr>
+      </w:pPr>
+      <w:r>
+        <w:rPr>
+          <w:sz w:val="36"/>
+          <w:szCs w:val="36"/>
+        </w:rPr>
+        <w:t>5. Reliability:</w:t>
+      </w:r>
+    </w:p>
+    <w:p>
+      <w:pPr>
+        <w:rPr>
+          <w:sz w:val="36"/>
+          <w:szCs w:val="36"/>
+        </w:rPr>
+      </w:pPr>
+      <w:r>
+        <w:rPr>
+          <w:sz w:val="36"/>
+          <w:szCs w:val="36"/>
+        </w:rPr>
+        <w:t xml:space="preserve">   - The system shall be highly reliable, minimizing downtime and ensuring uninterrupted access for administrators.</w:t>
+      </w:r>
+    </w:p>
+    <w:p>
+      <w:pPr>
+        <w:rPr>
+          <w:sz w:val="36"/>
+          <w:szCs w:val="36"/>
+        </w:rPr>
+      </w:pPr>
+      <w:r>
+        <w:rPr>
+          <w:sz w:val="36"/>
+          <w:szCs w:val="36"/>
+        </w:rPr>
+        <w:t xml:space="preserve">   - Backup and recovery mechanisms shall be in place to safeguard data integrity and continuity of operations.</w:t>
+      </w:r>
+    </w:p>
+    <w:p>
+      <w:pPr>
+        <w:rPr>
+          <w:sz w:val="36"/>
+          <w:szCs w:val="36"/>
+        </w:rPr>
+      </w:pPr>
+    </w:p>
+    <w:p>
+      <w:pPr>
+        <w:rPr>
+          <w:sz w:val="36"/>
+          <w:szCs w:val="36"/>
+        </w:rPr>
+      </w:pPr>
+      <w:r>
+        <w:rPr>
+          <w:sz w:val="36"/>
+          <w:szCs w:val="36"/>
+        </w:rPr>
+        <w:t>6. Compatibility:</w:t>
+      </w:r>
+    </w:p>
+    <w:p>
+      <w:pPr>
+        <w:rPr>
+          <w:sz w:val="36"/>
+          <w:szCs w:val="36"/>
+        </w:rPr>
+      </w:pPr>
+      <w:r>
+        <w:rPr>
+          <w:sz w:val="36"/>
+          <w:szCs w:val="36"/>
+        </w:rPr>
+        <w:t xml:space="preserve">   - The admin module shall be compatible with modern web browsers and mobile devices to facilitate access from various platforms.</w:t>
+      </w:r>
+    </w:p>
+    <w:p>
+      <w:pPr>
+        <w:rPr>
+          <w:sz w:val="36"/>
+          <w:szCs w:val="36"/>
+        </w:rPr>
+      </w:pPr>
+      <w:r>
+        <w:rPr>
+          <w:sz w:val="36"/>
+          <w:szCs w:val="36"/>
+        </w:rPr>
+        <w:t xml:space="preserve">   - Compatibility with different operating systems and screen sizes shall be ensured for optimal user experience.</w:t>
+      </w:r>
+    </w:p>
+    <w:p>
+      <w:pPr>
+        <w:rPr>
+          <w:sz w:val="36"/>
+          <w:szCs w:val="36"/>
+        </w:rPr>
+      </w:pPr>
+    </w:p>
+    <w:p>
+      <w:pPr>
+        <w:rPr>
+          <w:sz w:val="36"/>
+          <w:szCs w:val="36"/>
+        </w:rPr>
+      </w:pPr>
+    </w:p>
+    <w:p>
+      <w:pPr>
+        <w:rPr>
+          <w:sz w:val="36"/>
+          <w:szCs w:val="36"/>
+        </w:rPr>
+      </w:pPr>
+    </w:p>
+    <w:p>
+      <w:pPr>
+        <w:rPr>
+          <w:sz w:val="36"/>
+          <w:szCs w:val="36"/>
+        </w:rPr>
+      </w:pPr>
+    </w:p>
+    <w:p>
+      <w:pPr>
+        <w:rPr>
+          <w:sz w:val="36"/>
+          <w:szCs w:val="36"/>
+        </w:rPr>
+      </w:pPr>
+    </w:p>
+    <w:p>
+      <w:pPr>
+        <w:rPr>
+          <w:sz w:val="36"/>
+          <w:szCs w:val="36"/>
+        </w:rPr>
+      </w:pPr>
+    </w:p>
+    <w:p>
+      <w:pPr>
+        <w:rPr>
+          <w:sz w:val="36"/>
+          <w:szCs w:val="36"/>
+        </w:rPr>
+      </w:pPr>
+    </w:p>
+    <w:p>
+      <w:pPr>
+        <w:rPr>
+          <w:sz w:val="36"/>
+          <w:szCs w:val="36"/>
+        </w:rPr>
+      </w:pPr>
+      <w:r>
+        <w:rPr>
+          <w:sz w:val="36"/>
+          <w:szCs w:val="36"/>
+        </w:rPr>
+        <w:lastRenderedPageBreak/>
+        <w:t>Functional Requirements:</w:t>
+      </w:r>
+    </w:p>
+    <w:p>
+      <w:pPr>
+        <w:rPr>
+          <w:sz w:val="36"/>
+          <w:szCs w:val="36"/>
+        </w:rPr>
+      </w:pPr>
+    </w:p>
+    <w:p>
+      <w:pPr>
+        <w:rPr>
+          <w:sz w:val="36"/>
+          <w:szCs w:val="36"/>
+        </w:rPr>
+      </w:pPr>
+      <w:r>
+        <w:rPr>
+          <w:sz w:val="36"/>
+          <w:szCs w:val="36"/>
+        </w:rPr>
+        <w:t>1. Authentication and Authorization:</w:t>
+      </w:r>
+    </w:p>
+    <w:p>
+      <w:pPr>
+        <w:rPr>
+          <w:sz w:val="36"/>
+          <w:szCs w:val="36"/>
+        </w:rPr>
+      </w:pPr>
+      <w:r>
+        <w:rPr>
+          <w:sz w:val="36"/>
+          <w:szCs w:val="36"/>
+        </w:rPr>
+        <w:t xml:space="preserve">   - Users (Admins and Customers) should be able to securely log in using their credentials.</w:t>
+      </w:r>
+    </w:p>
+    <w:p>
+      <w:pPr>
+        <w:rPr>
+          <w:sz w:val="36"/>
+          <w:szCs w:val="36"/>
+        </w:rPr>
+      </w:pPr>
+      <w:r>
+        <w:rPr>
+          <w:sz w:val="36"/>
+          <w:szCs w:val="36"/>
+        </w:rPr>
+        <w:t xml:space="preserve">   - The system should generate tokens for accessing authenticated APIs.</w:t>
+      </w:r>
+    </w:p>
+    <w:p>
+      <w:pPr>
+        <w:rPr>
+          <w:sz w:val="36"/>
+          <w:szCs w:val="36"/>
+        </w:rPr>
+      </w:pPr>
+      <w:r>
+        <w:rPr>
+          <w:sz w:val="36"/>
+          <w:szCs w:val="36"/>
+        </w:rPr>
+        <w:t xml:space="preserve">   - Utilize JWT-based authentication and authorization system for secure access.</w:t>
+      </w:r>
+    </w:p>
+    <w:p>
+      <w:pPr>
+        <w:rPr>
+          <w:sz w:val="36"/>
+          <w:szCs w:val="36"/>
+        </w:rPr>
+      </w:pPr>
+    </w:p>
+    <w:p>
+      <w:pPr>
+        <w:rPr>
+          <w:sz w:val="36"/>
+          <w:szCs w:val="36"/>
+        </w:rPr>
+      </w:pPr>
+      <w:r>
+        <w:rPr>
+          <w:sz w:val="36"/>
+          <w:szCs w:val="36"/>
+        </w:rPr>
+        <w:t>2. Admin Module:</w:t>
+      </w:r>
+    </w:p>
+    <w:p>
+      <w:pPr>
+        <w:rPr>
+          <w:sz w:val="36"/>
+          <w:szCs w:val="36"/>
+        </w:rPr>
+      </w:pPr>
+      <w:r>
+        <w:rPr>
+          <w:sz w:val="36"/>
+          <w:szCs w:val="36"/>
+        </w:rPr>
+        <w:t xml:space="preserve">   - Secure Administrative Access:</w:t>
+      </w:r>
+    </w:p>
+    <w:p>
+      <w:pPr>
+        <w:rPr>
+          <w:sz w:val="36"/>
+          <w:szCs w:val="36"/>
+        </w:rPr>
+      </w:pPr>
+      <w:r>
+        <w:rPr>
+          <w:sz w:val="36"/>
+          <w:szCs w:val="36"/>
+        </w:rPr>
+        <w:t xml:space="preserve">     - Admins must have secure login access using their credentials.</w:t>
+      </w:r>
+    </w:p>
+    <w:p>
+      <w:pPr>
+        <w:rPr>
+          <w:sz w:val="36"/>
+          <w:szCs w:val="36"/>
+        </w:rPr>
+      </w:pPr>
+      <w:r>
+        <w:rPr>
+          <w:sz w:val="36"/>
+          <w:szCs w:val="36"/>
+        </w:rPr>
+        <w:t xml:space="preserve">     - Token generation for authenticated API access must be implemented.</w:t>
+      </w:r>
+    </w:p>
+    <w:p>
+      <w:pPr>
+        <w:rPr>
+          <w:sz w:val="36"/>
+          <w:szCs w:val="36"/>
+        </w:rPr>
+      </w:pPr>
+      <w:r>
+        <w:rPr>
+          <w:sz w:val="36"/>
+          <w:szCs w:val="36"/>
+        </w:rPr>
+        <w:t xml:space="preserve">     - JWT-based authentication and authorization system should be in place.</w:t>
+      </w:r>
+    </w:p>
+    <w:p>
+      <w:pPr>
+        <w:rPr>
+          <w:sz w:val="36"/>
+          <w:szCs w:val="36"/>
+        </w:rPr>
+      </w:pPr>
+      <w:r>
+        <w:rPr>
+          <w:sz w:val="36"/>
+          <w:szCs w:val="36"/>
+        </w:rPr>
+        <w:t xml:space="preserve">   - Category Management:</w:t>
+      </w:r>
+    </w:p>
+    <w:p>
+      <w:pPr>
+        <w:rPr>
+          <w:sz w:val="36"/>
+          <w:szCs w:val="36"/>
+        </w:rPr>
+      </w:pPr>
+      <w:r>
+        <w:rPr>
+          <w:sz w:val="36"/>
+          <w:szCs w:val="36"/>
+        </w:rPr>
+        <w:t xml:space="preserve">     - Admins should be able to post and retrieve product categories effortlessly.</w:t>
+      </w:r>
+    </w:p>
+    <w:p>
+      <w:pPr>
+        <w:rPr>
+          <w:sz w:val="36"/>
+          <w:szCs w:val="36"/>
+        </w:rPr>
+      </w:pPr>
+      <w:r>
+        <w:rPr>
+          <w:sz w:val="36"/>
+          <w:szCs w:val="36"/>
+        </w:rPr>
+        <w:lastRenderedPageBreak/>
+        <w:t xml:space="preserve">     - They must maintain seamless administrative control over categories.</w:t>
+      </w:r>
+    </w:p>
+    <w:p>
+      <w:pPr>
+        <w:rPr>
+          <w:sz w:val="36"/>
+          <w:szCs w:val="36"/>
+        </w:rPr>
+      </w:pPr>
+      <w:r>
+        <w:rPr>
+          <w:sz w:val="36"/>
+          <w:szCs w:val="36"/>
+        </w:rPr>
+        <w:t xml:space="preserve">   - Efficient Product Management:</w:t>
+      </w:r>
+    </w:p>
+    <w:p>
+      <w:pPr>
+        <w:rPr>
+          <w:sz w:val="36"/>
+          <w:szCs w:val="36"/>
+        </w:rPr>
+      </w:pPr>
+      <w:r>
+        <w:rPr>
+          <w:sz w:val="36"/>
+          <w:szCs w:val="36"/>
+        </w:rPr>
+        <w:t xml:space="preserve">     - Admins should perform CRUD operations (Create, Read, Update, Delete) on products efficiently.</w:t>
+      </w:r>
+    </w:p>
+    <w:p>
+      <w:pPr>
+        <w:rPr>
+          <w:sz w:val="36"/>
+          <w:szCs w:val="36"/>
+        </w:rPr>
+      </w:pPr>
+      <w:r>
+        <w:rPr>
+          <w:sz w:val="36"/>
+          <w:szCs w:val="36"/>
+        </w:rPr>
+        <w:t xml:space="preserve">     - Streamlined product management processes should be ensured.</w:t>
+      </w:r>
+    </w:p>
+    <w:p>
+      <w:pPr>
+        <w:rPr>
+          <w:sz w:val="36"/>
+          <w:szCs w:val="36"/>
+        </w:rPr>
+      </w:pPr>
+      <w:r>
+        <w:rPr>
+          <w:sz w:val="36"/>
+          <w:szCs w:val="36"/>
+        </w:rPr>
+        <w:t xml:space="preserve">   - Order Oversight:</w:t>
+      </w:r>
+    </w:p>
+    <w:p>
+      <w:pPr>
+        <w:rPr>
+          <w:sz w:val="36"/>
+          <w:szCs w:val="36"/>
+        </w:rPr>
+      </w:pPr>
+      <w:r>
+        <w:rPr>
+          <w:sz w:val="36"/>
+          <w:szCs w:val="36"/>
+        </w:rPr>
+        <w:t xml:space="preserve">     - Admins must monitor placed orders easily.</w:t>
+      </w:r>
+    </w:p>
+    <w:p>
+      <w:pPr>
+        <w:rPr>
+          <w:sz w:val="36"/>
+          <w:szCs w:val="36"/>
+        </w:rPr>
+      </w:pPr>
+      <w:r>
+        <w:rPr>
+          <w:sz w:val="36"/>
+          <w:szCs w:val="36"/>
+        </w:rPr>
+        <w:t xml:space="preserve">     - They should be able to manage order status updates such as shipped, delivered, or in progress.</w:t>
+      </w:r>
+    </w:p>
+    <w:p>
+      <w:pPr>
+        <w:rPr>
+          <w:sz w:val="36"/>
+          <w:szCs w:val="36"/>
+        </w:rPr>
+      </w:pPr>
+      <w:r>
+        <w:rPr>
+          <w:sz w:val="36"/>
+          <w:szCs w:val="36"/>
+        </w:rPr>
+        <w:t xml:space="preserve">   - Advanced Analytics:</w:t>
+      </w:r>
+    </w:p>
+    <w:p>
+      <w:pPr>
+        <w:rPr>
+          <w:sz w:val="36"/>
+          <w:szCs w:val="36"/>
+        </w:rPr>
+      </w:pPr>
+      <w:r>
+        <w:rPr>
+          <w:sz w:val="36"/>
+          <w:szCs w:val="36"/>
+        </w:rPr>
+        <w:t xml:space="preserve">     - Admins should dive into detailed analytics through a dedicated analytics page.</w:t>
+      </w:r>
+    </w:p>
+    <w:p>
+      <w:pPr>
+        <w:rPr>
+          <w:sz w:val="36"/>
+          <w:szCs w:val="36"/>
+        </w:rPr>
+      </w:pPr>
+      <w:r>
+        <w:rPr>
+          <w:sz w:val="36"/>
+          <w:szCs w:val="36"/>
+        </w:rPr>
+        <w:t xml:space="preserve">     - Insights into placed, shipped, and in-progress orders should be available.</w:t>
+      </w:r>
+    </w:p>
+    <w:p>
+      <w:pPr>
+        <w:rPr>
+          <w:sz w:val="36"/>
+          <w:szCs w:val="36"/>
+        </w:rPr>
+      </w:pPr>
+      <w:r>
+        <w:rPr>
+          <w:sz w:val="36"/>
+          <w:szCs w:val="36"/>
+        </w:rPr>
+        <w:t xml:space="preserve">     - Sales data for the current and previous months should be viewable for informed decision-making.</w:t>
+      </w:r>
+    </w:p>
+    <w:p>
+      <w:pPr>
+        <w:rPr>
+          <w:sz w:val="36"/>
+          <w:szCs w:val="36"/>
+        </w:rPr>
+      </w:pPr>
+      <w:r>
+        <w:rPr>
+          <w:sz w:val="36"/>
+          <w:szCs w:val="36"/>
+        </w:rPr>
+        <w:t xml:space="preserve">   - FAQs and Coupons:</w:t>
+      </w:r>
+    </w:p>
+    <w:p>
+      <w:pPr>
+        <w:rPr>
+          <w:sz w:val="36"/>
+          <w:szCs w:val="36"/>
+        </w:rPr>
+      </w:pPr>
+      <w:r>
+        <w:rPr>
+          <w:sz w:val="36"/>
+          <w:szCs w:val="36"/>
+        </w:rPr>
+        <w:t xml:space="preserve">     - Admins should disseminate valuable product information through FAQs.</w:t>
+      </w:r>
+    </w:p>
+    <w:p>
+      <w:pPr>
+        <w:rPr>
+          <w:sz w:val="36"/>
+          <w:szCs w:val="36"/>
+        </w:rPr>
+      </w:pPr>
+      <w:r>
+        <w:rPr>
+          <w:sz w:val="36"/>
+          <w:szCs w:val="36"/>
+        </w:rPr>
+        <w:t xml:space="preserve">     - Management of discounts through a coupon management system must be provided.</w:t>
+      </w:r>
+    </w:p>
+    <w:p>
+      <w:pPr>
+        <w:rPr>
+          <w:sz w:val="36"/>
+          <w:szCs w:val="36"/>
+        </w:rPr>
+      </w:pPr>
+    </w:p>
+    <w:p>
+      <w:pPr>
+        <w:rPr>
+          <w:sz w:val="36"/>
+          <w:szCs w:val="36"/>
+        </w:rPr>
+      </w:pPr>
+      <w:r>
+        <w:rPr>
+          <w:sz w:val="36"/>
+          <w:szCs w:val="36"/>
+        </w:rPr>
+        <w:t xml:space="preserve">3. </w:t>
+      </w:r>
+      <w:r>
+        <w:rPr>
+          <w:sz w:val="36"/>
+          <w:szCs w:val="36"/>
+        </w:rPr>
+        <w:t>C</w:t>
+      </w:r>
+      <w:r>
+        <w:rPr>
+          <w:sz w:val="36"/>
+          <w:szCs w:val="36"/>
+        </w:rPr>
+        <w:t>ustomer Module:</w:t>
+      </w:r>
+    </w:p>
+    <w:p>
+      <w:pPr>
+        <w:rPr>
+          <w:sz w:val="36"/>
+          <w:szCs w:val="36"/>
+        </w:rPr>
+      </w:pPr>
+      <w:r>
+        <w:rPr>
+          <w:sz w:val="36"/>
+          <w:szCs w:val="36"/>
+        </w:rPr>
+        <w:t xml:space="preserve">   - Secure Customer Access:</w:t>
+      </w:r>
+    </w:p>
+    <w:p>
+      <w:pPr>
+        <w:rPr>
+          <w:sz w:val="36"/>
+          <w:szCs w:val="36"/>
+        </w:rPr>
+      </w:pPr>
+      <w:r>
+        <w:rPr>
+          <w:sz w:val="36"/>
+          <w:szCs w:val="36"/>
+        </w:rPr>
+        <w:t xml:space="preserve">     - Customers should log in securely using their credentials.</w:t>
+      </w:r>
+    </w:p>
+    <w:p>
+      <w:pPr>
+        <w:rPr>
+          <w:sz w:val="36"/>
+          <w:szCs w:val="36"/>
+        </w:rPr>
+      </w:pPr>
+      <w:r>
+        <w:rPr>
+          <w:sz w:val="36"/>
+          <w:szCs w:val="36"/>
+        </w:rPr>
+        <w:t xml:space="preserve">     - Tokens for authenticated API access should be generated.</w:t>
+      </w:r>
+    </w:p>
+    <w:p>
+      <w:pPr>
+        <w:rPr>
+          <w:sz w:val="36"/>
+          <w:szCs w:val="36"/>
+        </w:rPr>
+      </w:pPr>
+      <w:r>
+        <w:rPr>
+          <w:sz w:val="36"/>
+          <w:szCs w:val="36"/>
+        </w:rPr>
+        <w:t xml:space="preserve">     - JWT-based authentication and authorization system must be leveraged.</w:t>
+      </w:r>
+    </w:p>
+    <w:p>
+      <w:pPr>
+        <w:rPr>
+          <w:sz w:val="36"/>
+          <w:szCs w:val="36"/>
+        </w:rPr>
+      </w:pPr>
+      <w:r>
+        <w:rPr>
+          <w:sz w:val="36"/>
+          <w:szCs w:val="36"/>
+        </w:rPr>
+        <w:t xml:space="preserve">   - Product Discovery:</w:t>
+      </w:r>
+    </w:p>
+    <w:p>
+      <w:pPr>
+        <w:rPr>
+          <w:sz w:val="36"/>
+          <w:szCs w:val="36"/>
+        </w:rPr>
+      </w:pPr>
+      <w:r>
+        <w:rPr>
+          <w:sz w:val="36"/>
+          <w:szCs w:val="36"/>
+        </w:rPr>
+        <w:t xml:space="preserve">     - Customers should explore an extensive product selection conveniently displayed </w:t>
+      </w:r>
+      <w:proofErr w:type="gramStart"/>
+      <w:r>
+        <w:rPr>
+          <w:sz w:val="36"/>
+          <w:szCs w:val="36"/>
+        </w:rPr>
+        <w:t>in</w:t>
+      </w:r>
+      <w:proofErr w:type="gramEnd"/>
+      <w:r>
+        <w:rPr>
+          <w:sz w:val="36"/>
+          <w:szCs w:val="36"/>
+        </w:rPr>
+        <w:t xml:space="preserve"> the dashboard.</w:t>
+      </w:r>
+    </w:p>
+    <w:p>
+      <w:pPr>
+        <w:rPr>
+          <w:sz w:val="36"/>
+          <w:szCs w:val="36"/>
+        </w:rPr>
+      </w:pPr>
+      <w:r>
+        <w:rPr>
+          <w:sz w:val="36"/>
+          <w:szCs w:val="36"/>
+        </w:rPr>
+        <w:t xml:space="preserve">   - Efficient Shopping:</w:t>
+      </w:r>
+    </w:p>
+    <w:p>
+      <w:pPr>
+        <w:rPr>
+          <w:sz w:val="36"/>
+          <w:szCs w:val="36"/>
+        </w:rPr>
+      </w:pPr>
+      <w:r>
+        <w:rPr>
+          <w:sz w:val="36"/>
+          <w:szCs w:val="36"/>
+        </w:rPr>
+        <w:t xml:space="preserve">     - Customers should be able to seamlessly add single or multiple products to the cart for a smooth shopping experience.</w:t>
+      </w:r>
+    </w:p>
+    <w:p>
+      <w:pPr>
+        <w:rPr>
+          <w:sz w:val="36"/>
+          <w:szCs w:val="36"/>
+        </w:rPr>
+      </w:pPr>
+      <w:r>
+        <w:rPr>
+          <w:sz w:val="36"/>
+          <w:szCs w:val="36"/>
+        </w:rPr>
+        <w:t xml:space="preserve">   - Simplified Ordering:</w:t>
+      </w:r>
+    </w:p>
+    <w:p>
+      <w:pPr>
+        <w:rPr>
+          <w:sz w:val="36"/>
+          <w:szCs w:val="36"/>
+        </w:rPr>
+      </w:pPr>
+      <w:r>
+        <w:rPr>
+          <w:sz w:val="36"/>
+          <w:szCs w:val="36"/>
+        </w:rPr>
+        <w:t xml:space="preserve">     - Customers must be able to effortlessly place orders after adding products to the cart.</w:t>
+      </w:r>
+    </w:p>
+    <w:p>
+      <w:pPr>
+        <w:rPr>
+          <w:sz w:val="36"/>
+          <w:szCs w:val="36"/>
+        </w:rPr>
+      </w:pPr>
+      <w:r>
+        <w:rPr>
+          <w:sz w:val="36"/>
+          <w:szCs w:val="36"/>
+        </w:rPr>
+        <w:t xml:space="preserve">     - They should be able to apply discounts by entering coupon IDs during checkout.</w:t>
+      </w:r>
+    </w:p>
+    <w:p>
+      <w:pPr>
+        <w:rPr>
+          <w:sz w:val="36"/>
+          <w:szCs w:val="36"/>
+        </w:rPr>
+      </w:pPr>
+      <w:r>
+        <w:rPr>
+          <w:sz w:val="36"/>
+          <w:szCs w:val="36"/>
+        </w:rPr>
+        <w:t xml:space="preserve">   - Share Your Feedback:</w:t>
+      </w:r>
+    </w:p>
+    <w:p>
+      <w:pPr>
+        <w:rPr>
+          <w:sz w:val="36"/>
+          <w:szCs w:val="36"/>
+        </w:rPr>
+      </w:pPr>
+      <w:r>
+        <w:rPr>
+          <w:sz w:val="36"/>
+          <w:szCs w:val="36"/>
+        </w:rPr>
+        <w:t xml:space="preserve">     - Customers should post reviews for delivered products.</w:t>
+      </w:r>
+    </w:p>
+    <w:p>
+      <w:pPr>
+        <w:rPr>
+          <w:sz w:val="36"/>
+          <w:szCs w:val="36"/>
+        </w:rPr>
+      </w:pPr>
+      <w:r>
+        <w:rPr>
+          <w:sz w:val="36"/>
+          <w:szCs w:val="36"/>
+        </w:rPr>
+        <w:t xml:space="preserve">     - The system should facilitate informed decision-making for other users based on shared experiences.</w:t>
+      </w:r>
+    </w:p>
+    <w:p>
+      <w:pPr>
+        <w:rPr>
+          <w:sz w:val="36"/>
+          <w:szCs w:val="36"/>
+        </w:rPr>
+      </w:pPr>
+      <w:r>
+        <w:rPr>
+          <w:sz w:val="36"/>
+          <w:szCs w:val="36"/>
+        </w:rPr>
+        <w:lastRenderedPageBreak/>
+        <w:t xml:space="preserve">   - Wishlist:</w:t>
+      </w:r>
+    </w:p>
+    <w:p>
+      <w:pPr>
+        <w:rPr>
+          <w:sz w:val="36"/>
+          <w:szCs w:val="36"/>
+        </w:rPr>
+      </w:pPr>
+      <w:r>
+        <w:rPr>
+          <w:sz w:val="36"/>
+          <w:szCs w:val="36"/>
+        </w:rPr>
+        <w:t xml:space="preserve">     - Customers should create a personalized </w:t>
+      </w:r>
+      <w:proofErr w:type="spellStart"/>
+      <w:r>
+        <w:rPr>
+          <w:sz w:val="36"/>
+          <w:szCs w:val="36"/>
+        </w:rPr>
+        <w:t>wishlist</w:t>
+      </w:r>
+      <w:proofErr w:type="spellEnd"/>
+      <w:r>
+        <w:rPr>
+          <w:sz w:val="36"/>
+          <w:szCs w:val="36"/>
+        </w:rPr>
+        <w:t xml:space="preserve"> by adding </w:t>
+      </w:r>
+      <w:proofErr w:type="gramStart"/>
+      <w:r>
+        <w:rPr>
+          <w:sz w:val="36"/>
+          <w:szCs w:val="36"/>
+        </w:rPr>
+        <w:t>favorite</w:t>
+      </w:r>
+      <w:proofErr w:type="gramEnd"/>
+      <w:r>
+        <w:rPr>
+          <w:sz w:val="36"/>
+          <w:szCs w:val="36"/>
+        </w:rPr>
+        <w:t xml:space="preserve"> products.</w:t>
+      </w:r>
+    </w:p>
+    <w:p>
+      <w:pPr>
+        <w:rPr>
+          <w:sz w:val="36"/>
+          <w:szCs w:val="36"/>
+        </w:rPr>
+      </w:pPr>
+      <w:r>
+        <w:rPr>
+          <w:sz w:val="36"/>
+          <w:szCs w:val="36"/>
+        </w:rPr>
+        <w:t xml:space="preserve">   - Product Insights:</w:t>
+      </w:r>
+    </w:p>
+    <w:p>
+      <w:pPr>
+        <w:rPr>
+          <w:sz w:val="36"/>
+          <w:szCs w:val="36"/>
+        </w:rPr>
+      </w:pPr>
+      <w:r>
+        <w:rPr>
+          <w:sz w:val="36"/>
+          <w:szCs w:val="36"/>
+        </w:rPr>
+        <w:t xml:space="preserve">     - Customers should obtain comprehensive details about specific products.</w:t>
+      </w:r>
+    </w:p>
+    <w:p>
+      <w:pPr>
+        <w:rPr>
+          <w:sz w:val="36"/>
+          <w:szCs w:val="36"/>
+        </w:rPr>
+      </w:pPr>
+      <w:r>
+        <w:rPr>
+          <w:sz w:val="36"/>
+          <w:szCs w:val="36"/>
+        </w:rPr>
+        <w:t xml:space="preserve">     - Access to product details, reviews, and FAQs should be available with a simple click on the product name.</w:t>
+      </w:r>
+    </w:p>
+    <w:p>
+      <w:pPr>
+        <w:rPr>
+          <w:sz w:val="36"/>
+          <w:szCs w:val="36"/>
+        </w:rPr>
+      </w:pPr>
+      <w:r>
+        <w:rPr>
+          <w:sz w:val="36"/>
+          <w:szCs w:val="36"/>
+        </w:rPr>
+        <w:t xml:space="preserve">   - User Profile Management:</w:t>
+      </w:r>
+    </w:p>
+    <w:p>
+      <w:pPr>
+        <w:rPr>
+          <w:sz w:val="36"/>
+          <w:szCs w:val="36"/>
+        </w:rPr>
+      </w:pPr>
+      <w:r>
+        <w:rPr>
+          <w:sz w:val="36"/>
+          <w:szCs w:val="36"/>
+        </w:rPr>
+        <w:t xml:space="preserve">     - Customers should easily update user profiles and change passwords for enhanced control over personal information.</w:t>
+      </w:r>
+    </w:p>
+    <w:p>
+      <w:pPr>
+        <w:rPr>
+          <w:sz w:val="36"/>
+          <w:szCs w:val="36"/>
+        </w:rPr>
+      </w:pPr>
+      <w:r>
+        <w:rPr>
+          <w:sz w:val="36"/>
+          <w:szCs w:val="36"/>
+        </w:rPr>
+        <w:t xml:space="preserve">   - Order Tracking:</w:t>
+      </w:r>
+    </w:p>
+    <w:p>
+      <w:pPr>
+        <w:rPr>
+          <w:sz w:val="36"/>
+          <w:szCs w:val="36"/>
+        </w:rPr>
+      </w:pPr>
+      <w:r>
+        <w:rPr>
+          <w:sz w:val="36"/>
+          <w:szCs w:val="36"/>
+        </w:rPr>
+        <w:t xml:space="preserve">     - Customers should conveniently track orders using tracking IDs.</w:t>
+      </w:r>
+    </w:p>
+    <w:p>
+      <w:pPr>
+        <w:rPr>
+          <w:sz w:val="36"/>
+          <w:szCs w:val="36"/>
+        </w:rPr>
+      </w:pPr>
+      <w:r>
+        <w:rPr>
+          <w:sz w:val="36"/>
+          <w:szCs w:val="36"/>
+        </w:rPr>
+        <w:t xml:space="preserve">     - Access to order tracking functionalities should be available even without being logged in.</w:t>
+      </w:r>
+    </w:p>
+    <w:p>
+      <w:pPr>
+        <w:rPr>
+          <w:sz w:val="36"/>
+          <w:szCs w:val="36"/>
+        </w:rPr>
+      </w:pPr>
+    </w:p>
+    <w:p>
+      <w:pPr>
+        <w:rPr>
+          <w:sz w:val="36"/>
+          <w:szCs w:val="36"/>
+        </w:rPr>
+      </w:pPr>
+    </w:p>
+    <w:p>
+      <w:pPr>
+        <w:rPr>
+          <w:sz w:val="36"/>
+          <w:szCs w:val="36"/>
+        </w:rPr>
+      </w:pPr>
+    </w:p>
+    <w:p>
+      <w:pPr>
+        <w:rPr>
+          <w:sz w:val="36"/>
+          <w:szCs w:val="36"/>
+        </w:rPr>
+      </w:pPr>
+    </w:p>
+    <w:p>
+      <w:pPr>
+        <w:rPr>
+          <w:sz w:val="36"/>
+          <w:szCs w:val="36"/>
+        </w:rPr>
+      </w:pPr>
+    </w:p>
+    <w:p>
+      <w:pPr>
+        <w:rPr>
+          <w:sz w:val="36"/>
+          <w:szCs w:val="36"/>
+        </w:rPr>
+      </w:pPr>
+    </w:p>
+    <w:p>
+      <w:pPr>
         <w:rPr>
           <w:b/>
           <w:bCs/>
@@ -974,12 +2283,19 @@
       </w:pPr>
       <w:r>
         <w:rPr>
+          <w:sz w:val="36"/>
+          <w:szCs w:val="36"/>
+        </w:rPr>
+        <w:lastRenderedPageBreak/>
+        <w:t xml:space="preserve">                                </w:t>
+      </w:r>
+      <w:r>
+        <w:rPr>
           <w:b/>
           <w:bCs/>
           <w:sz w:val="44"/>
           <w:szCs w:val="44"/>
         </w:rPr>
-        <w:lastRenderedPageBreak/>
         <w:t>DIAGRAMS</w:t>
       </w:r>
     </w:p>
@@ -1794,7 +3110,15 @@
           <w:sz w:val="36"/>
           <w:szCs w:val="36"/>
         </w:rPr>
-        <w:t xml:space="preserve">Class diagram </w:t>
+        <w:t xml:space="preserve">Class </w:t>
+      </w:r>
+      <w:proofErr w:type="gramStart"/>
+      <w:r>
+        <w:rPr>
+          <w:sz w:val="36"/>
+          <w:szCs w:val="36"/>
+        </w:rPr>
+        <w:t xml:space="preserve">diagram </w:t>
       </w:r>
       <w:r>
         <w:rPr>
@@ -1803,30 +3127,32 @@
         </w:rPr>
         <w:t>:</w:t>
       </w:r>
-    </w:p>
-    <w:p>
-      <w:pPr>
-        <w:rPr>
-          <w:sz w:val="36"/>
-          <w:szCs w:val="36"/>
-        </w:rPr>
-      </w:pPr>
-    </w:p>
-    <w:p>
-      <w:pPr>
-        <w:rPr>
-          <w:sz w:val="36"/>
-          <w:szCs w:val="36"/>
-        </w:rPr>
-      </w:pPr>
-    </w:p>
-    <w:p>
-      <w:pPr>
-        <w:rPr>
-          <w:sz w:val="36"/>
-          <w:szCs w:val="36"/>
-        </w:rPr>
-      </w:pPr>
+      <w:proofErr w:type="gramEnd"/>
+    </w:p>
+    <w:p>
+      <w:pPr>
+        <w:rPr>
+          <w:sz w:val="36"/>
+          <w:szCs w:val="36"/>
+        </w:rPr>
+      </w:pPr>
+    </w:p>
+    <w:p>
+      <w:pPr>
+        <w:rPr>
+          <w:sz w:val="36"/>
+          <w:szCs w:val="36"/>
+        </w:rPr>
+      </w:pPr>
+    </w:p>
+    <w:p>
+      <w:pPr>
+        <w:rPr>
+          <w:sz w:val="36"/>
+          <w:szCs w:val="36"/>
+        </w:rPr>
+      </w:pPr>
+      <w:proofErr w:type="gramStart"/>
       <w:r>
         <w:rPr>
           <w:sz w:val="36"/>
@@ -1834,6 +3160,7 @@
         </w:rPr>
         <w:t>OCL :</w:t>
       </w:r>
+      <w:proofErr w:type="gramEnd"/>
     </w:p>
     <w:p>
       <w:pPr>
@@ -1880,6 +3207,7 @@
         <w:t xml:space="preserve">inv: </w:t>
       </w:r>
       <w:proofErr w:type="spellStart"/>
+      <w:proofErr w:type="gramStart"/>
       <w:r>
         <w:rPr>
           <w:sz w:val="36"/>
@@ -1888,6 +3216,7 @@
         <w:t>self.price</w:t>
       </w:r>
       <w:proofErr w:type="spellEnd"/>
+      <w:proofErr w:type="gramEnd"/>
       <w:r>
         <w:rPr>
           <w:sz w:val="36"/>
@@ -1950,6 +3279,7 @@
         <w:t xml:space="preserve">inv: </w:t>
       </w:r>
       <w:proofErr w:type="spellStart"/>
+      <w:proofErr w:type="gramStart"/>
       <w:r>
         <w:rPr>
           <w:sz w:val="36"/>
@@ -1958,6 +3288,7 @@
         <w:t>self.items</w:t>
       </w:r>
       <w:proofErr w:type="spellEnd"/>
+      <w:proofErr w:type="gramEnd"/>
       <w:r>
         <w:rPr>
           <w:sz w:val="36"/>
@@ -2035,6 +3366,7 @@
         <w:t xml:space="preserve">inv: </w:t>
       </w:r>
       <w:proofErr w:type="spellStart"/>
+      <w:proofErr w:type="gramStart"/>
       <w:r>
         <w:rPr>
           <w:sz w:val="36"/>
@@ -2043,6 +3375,7 @@
         <w:t>self.total</w:t>
       </w:r>
       <w:proofErr w:type="spellEnd"/>
+      <w:proofErr w:type="gramEnd"/>
       <w:r>
         <w:rPr>
           <w:sz w:val="36"/>
@@ -2133,7 +3466,23 @@
           <w:sz w:val="36"/>
           <w:szCs w:val="36"/>
         </w:rPr>
-        <w:t>()-&gt;select(c | c &lt;&gt; self)-&gt;</w:t>
+        <w:t>()-&gt;</w:t>
+      </w:r>
+      <w:proofErr w:type="gramStart"/>
+      <w:r>
+        <w:rPr>
+          <w:sz w:val="36"/>
+          <w:szCs w:val="36"/>
+        </w:rPr>
+        <w:t>select(</w:t>
+      </w:r>
+      <w:proofErr w:type="gramEnd"/>
+      <w:r>
+        <w:rPr>
+          <w:sz w:val="36"/>
+          <w:szCs w:val="36"/>
+        </w:rPr>
+        <w:t>c | c &lt;&gt; self)-&gt;</w:t>
       </w:r>
       <w:proofErr w:type="spellStart"/>
       <w:r>
@@ -2237,6 +3586,7 @@
         <w:t xml:space="preserve">inv: </w:t>
       </w:r>
       <w:proofErr w:type="spellStart"/>
+      <w:proofErr w:type="gramStart"/>
       <w:r>
         <w:rPr>
           <w:sz w:val="36"/>
@@ -2245,6 +3595,7 @@
         <w:t>self.password</w:t>
       </w:r>
       <w:proofErr w:type="spellEnd"/>
+      <w:proofErr w:type="gramEnd"/>
       <w:r>
         <w:rPr>
           <w:sz w:val="36"/>

</xml_diff>